<commit_message>
add mavlinkParse.c change global.h and main.c
</commit_message>
<xml_diff>
--- a/Document/git/git文档-入门篇.docx
+++ b/Document/git/git文档-入门篇.docx
@@ -809,18 +809,7 @@
           <w:sz w:val="22"/>
           <w:shd w:fill="auto" w:val="clear"/>
         </w:rPr>
-        <w:t xml:space="preserve">保存进度 </w:t>
-      </w:r>
-      <w:r>
-        <w:rPr>
-          <w:rFonts w:ascii="宋体" w:hAnsi="宋体" w:cs="宋体" w:eastAsia="宋体"/>
-          <w:color w:val="auto"/>
-          <w:spacing w:val="0"/>
-          <w:position w:val="0"/>
-          <w:sz w:val="22"/>
-          <w:shd w:fill="auto" w:val="clear"/>
-        </w:rPr>
-        <w:t xml:space="preserve">保存当前的工作进度。会分别对暂存区和工作区的状态进行保存。</w:t>
+        <w:t xml:space="preserve">保存进度 保存当前的工作进度。会分别对暂存区和工作区的状态进行保存。</w:t>
       </w:r>
     </w:p>
     <w:p>
@@ -1018,6 +1007,92 @@
         </w:rPr>
         <w:t xml:space="preserve">快速标志删除 将本地有改动（包括修改和删除）的文件标记到暂存区。</w:t>
       </w:r>
+    </w:p>
+    <w:p>
+      <w:pPr>
+        <w:spacing w:before="0" w:after="200" w:line="276"/>
+        <w:ind w:right="0" w:left="0" w:firstLine="0"/>
+        <w:jc w:val="left"/>
+        <w:rPr>
+          <w:rFonts w:ascii="宋体" w:hAnsi="宋体" w:cs="宋体" w:eastAsia="宋体"/>
+          <w:color w:val="auto"/>
+          <w:spacing w:val="0"/>
+          <w:position w:val="0"/>
+          <w:sz w:val="22"/>
+          <w:shd w:fill="auto" w:val="clear"/>
+        </w:rPr>
+      </w:pPr>
+    </w:p>
+    <w:p>
+      <w:pPr>
+        <w:spacing w:before="0" w:after="200" w:line="276"/>
+        <w:ind w:right="0" w:left="0" w:firstLine="0"/>
+        <w:jc w:val="left"/>
+        <w:rPr>
+          <w:rFonts w:ascii="宋体" w:hAnsi="宋体" w:cs="宋体" w:eastAsia="宋体"/>
+          <w:b/>
+          <w:color w:val="9B00D3"/>
+          <w:spacing w:val="0"/>
+          <w:position w:val="0"/>
+          <w:sz w:val="22"/>
+          <w:shd w:fill="auto" w:val="clear"/>
+        </w:rPr>
+      </w:pPr>
+      <w:r>
+        <w:rPr>
+          <w:rFonts w:ascii="宋体" w:hAnsi="宋体" w:cs="宋体" w:eastAsia="宋体"/>
+          <w:b/>
+          <w:color w:val="9B00D3"/>
+          <w:spacing w:val="0"/>
+          <w:position w:val="0"/>
+          <w:sz w:val="22"/>
+          <w:shd w:fill="auto" w:val="clear"/>
+        </w:rPr>
+        <w:t xml:space="preserve">Git 冲突解决</w:t>
+      </w:r>
+    </w:p>
+    <w:p>
+      <w:pPr>
+        <w:spacing w:before="0" w:after="200" w:line="276"/>
+        <w:ind w:right="0" w:left="0" w:firstLine="0"/>
+        <w:jc w:val="left"/>
+        <w:rPr>
+          <w:rFonts w:ascii="宋体" w:hAnsi="宋体" w:cs="宋体" w:eastAsia="宋体"/>
+          <w:b/>
+          <w:color w:val="9B00D3"/>
+          <w:spacing w:val="0"/>
+          <w:position w:val="0"/>
+          <w:sz w:val="22"/>
+          <w:shd w:fill="auto" w:val="clear"/>
+        </w:rPr>
+      </w:pPr>
+      <w:r>
+        <w:rPr>
+          <w:rFonts w:ascii="宋体" w:hAnsi="宋体" w:cs="宋体" w:eastAsia="宋体"/>
+          <w:b/>
+          <w:color w:val="9B00D3"/>
+          <w:spacing w:val="0"/>
+          <w:position w:val="0"/>
+          <w:sz w:val="22"/>
+          <w:shd w:fill="auto" w:val="clear"/>
+        </w:rPr>
+        <w:t xml:space="preserve">/*********************************************/</w:t>
+      </w:r>
+    </w:p>
+    <w:p>
+      <w:pPr>
+        <w:spacing w:before="0" w:after="200" w:line="276"/>
+        <w:ind w:right="0" w:left="0" w:firstLine="0"/>
+        <w:jc w:val="left"/>
+        <w:rPr>
+          <w:rFonts w:ascii="宋体" w:hAnsi="宋体" w:cs="宋体" w:eastAsia="宋体"/>
+          <w:color w:val="auto"/>
+          <w:spacing w:val="0"/>
+          <w:position w:val="0"/>
+          <w:sz w:val="22"/>
+          <w:shd w:fill="auto" w:val="clear"/>
+        </w:rPr>
+      </w:pPr>
     </w:p>
   </w:body>
 </w:document>

</xml_diff>